<commit_message>
Updated User Manual, just need screenshots
</commit_message>
<xml_diff>
--- a/Usability Tests/Consent Form.docx
+++ b/Usability Tests/Consent Form.docx
@@ -124,10 +124,6 @@
     <w:p>
       <w:pPr>
         <w:pStyle w:val="ListParagraph"/>
-        <w:numPr>
-          <w:ilvl w:val="0"/>
-          <w:numId w:val="2"/>
-        </w:numPr>
         <w:spacing w:line="360" w:lineRule="auto"/>
         <w:rPr>
           <w:rFonts w:ascii="Times New Roman" w:hAnsi="Times New Roman" w:cs="Times New Roman"/>
@@ -135,6 +131,8 @@
           <w:szCs w:val="24"/>
         </w:rPr>
       </w:pPr>
+      <w:bookmarkStart w:id="0" w:name="_GoBack"/>
+      <w:bookmarkEnd w:id="0"/>
     </w:p>
     <w:p>
       <w:pPr>
@@ -456,8 +454,6 @@
         </w:rPr>
         <w:tab/>
       </w:r>
-      <w:bookmarkStart w:id="0" w:name="_GoBack"/>
-      <w:bookmarkEnd w:id="0"/>
       <w:r>
         <w:rPr>
           <w:rFonts w:ascii="Times New Roman" w:hAnsi="Times New Roman" w:cs="Times New Roman"/>

</xml_diff>

<commit_message>
New Additions, expect updates at odd hours tonight
</commit_message>
<xml_diff>
--- a/Usability Tests/Consent Form.docx
+++ b/Usability Tests/Consent Form.docx
@@ -14,6 +14,8 @@
           <w:u w:val="single"/>
         </w:rPr>
       </w:pPr>
+      <w:bookmarkStart w:id="0" w:name="_GoBack"/>
+      <w:bookmarkEnd w:id="0"/>
       <w:r>
         <w:rPr>
           <w:rFonts w:ascii="Times New Roman" w:hAnsi="Times New Roman" w:cs="Times New Roman"/>
@@ -131,8 +133,6 @@
           <w:szCs w:val="24"/>
         </w:rPr>
       </w:pPr>
-      <w:bookmarkStart w:id="0" w:name="_GoBack"/>
-      <w:bookmarkEnd w:id="0"/>
     </w:p>
     <w:p>
       <w:pPr>
@@ -1132,6 +1132,209 @@
       <w:lang w:val="en-GB"/>
     </w:rPr>
   </w:style>
+  <w:style w:type="paragraph" w:styleId="Heading1">
+    <w:name w:val="heading 1"/>
+    <w:basedOn w:val="Normal"/>
+    <w:next w:val="Normal"/>
+    <w:link w:val="Heading1Char"/>
+    <w:uiPriority w:val="9"/>
+    <w:qFormat/>
+    <w:rsid w:val="00841C87"/>
+    <w:pPr>
+      <w:keepNext/>
+      <w:keepLines/>
+      <w:spacing w:before="240" w:after="0"/>
+      <w:outlineLvl w:val="0"/>
+    </w:pPr>
+    <w:rPr>
+      <w:rFonts w:asciiTheme="majorHAnsi" w:eastAsiaTheme="majorEastAsia" w:hAnsiTheme="majorHAnsi" w:cstheme="majorBidi"/>
+      <w:color w:val="2E74B5" w:themeColor="accent1" w:themeShade="BF"/>
+      <w:sz w:val="32"/>
+      <w:szCs w:val="32"/>
+    </w:rPr>
+  </w:style>
+  <w:style w:type="paragraph" w:styleId="Heading2">
+    <w:name w:val="heading 2"/>
+    <w:basedOn w:val="Normal"/>
+    <w:next w:val="Normal"/>
+    <w:link w:val="Heading2Char"/>
+    <w:uiPriority w:val="9"/>
+    <w:semiHidden/>
+    <w:unhideWhenUsed/>
+    <w:qFormat/>
+    <w:rsid w:val="00841C87"/>
+    <w:pPr>
+      <w:keepNext/>
+      <w:keepLines/>
+      <w:spacing w:before="40" w:after="0"/>
+      <w:outlineLvl w:val="1"/>
+    </w:pPr>
+    <w:rPr>
+      <w:rFonts w:asciiTheme="majorHAnsi" w:eastAsiaTheme="majorEastAsia" w:hAnsiTheme="majorHAnsi" w:cstheme="majorBidi"/>
+      <w:color w:val="2E74B5" w:themeColor="accent1" w:themeShade="BF"/>
+      <w:sz w:val="26"/>
+      <w:szCs w:val="26"/>
+    </w:rPr>
+  </w:style>
+  <w:style w:type="paragraph" w:styleId="Heading3">
+    <w:name w:val="heading 3"/>
+    <w:basedOn w:val="Normal"/>
+    <w:next w:val="Normal"/>
+    <w:link w:val="Heading3Char"/>
+    <w:uiPriority w:val="9"/>
+    <w:semiHidden/>
+    <w:unhideWhenUsed/>
+    <w:qFormat/>
+    <w:rsid w:val="00841C87"/>
+    <w:pPr>
+      <w:keepNext/>
+      <w:keepLines/>
+      <w:spacing w:before="40" w:after="0"/>
+      <w:outlineLvl w:val="2"/>
+    </w:pPr>
+    <w:rPr>
+      <w:rFonts w:asciiTheme="majorHAnsi" w:eastAsiaTheme="majorEastAsia" w:hAnsiTheme="majorHAnsi" w:cstheme="majorBidi"/>
+      <w:color w:val="1F4D78" w:themeColor="accent1" w:themeShade="7F"/>
+      <w:sz w:val="24"/>
+      <w:szCs w:val="24"/>
+    </w:rPr>
+  </w:style>
+  <w:style w:type="paragraph" w:styleId="Heading4">
+    <w:name w:val="heading 4"/>
+    <w:basedOn w:val="Normal"/>
+    <w:next w:val="Normal"/>
+    <w:link w:val="Heading4Char"/>
+    <w:uiPriority w:val="9"/>
+    <w:semiHidden/>
+    <w:unhideWhenUsed/>
+    <w:qFormat/>
+    <w:rsid w:val="00841C87"/>
+    <w:pPr>
+      <w:keepNext/>
+      <w:keepLines/>
+      <w:spacing w:before="40" w:after="0"/>
+      <w:outlineLvl w:val="3"/>
+    </w:pPr>
+    <w:rPr>
+      <w:rFonts w:asciiTheme="majorHAnsi" w:eastAsiaTheme="majorEastAsia" w:hAnsiTheme="majorHAnsi" w:cstheme="majorBidi"/>
+      <w:i/>
+      <w:iCs/>
+      <w:color w:val="2E74B5" w:themeColor="accent1" w:themeShade="BF"/>
+    </w:rPr>
+  </w:style>
+  <w:style w:type="paragraph" w:styleId="Heading5">
+    <w:name w:val="heading 5"/>
+    <w:basedOn w:val="Normal"/>
+    <w:next w:val="Normal"/>
+    <w:link w:val="Heading5Char"/>
+    <w:uiPriority w:val="9"/>
+    <w:semiHidden/>
+    <w:unhideWhenUsed/>
+    <w:qFormat/>
+    <w:rsid w:val="00841C87"/>
+    <w:pPr>
+      <w:keepNext/>
+      <w:keepLines/>
+      <w:spacing w:before="40" w:after="0"/>
+      <w:outlineLvl w:val="4"/>
+    </w:pPr>
+    <w:rPr>
+      <w:rFonts w:asciiTheme="majorHAnsi" w:eastAsiaTheme="majorEastAsia" w:hAnsiTheme="majorHAnsi" w:cstheme="majorBidi"/>
+      <w:color w:val="2E74B5" w:themeColor="accent1" w:themeShade="BF"/>
+    </w:rPr>
+  </w:style>
+  <w:style w:type="paragraph" w:styleId="Heading6">
+    <w:name w:val="heading 6"/>
+    <w:basedOn w:val="Normal"/>
+    <w:next w:val="Normal"/>
+    <w:link w:val="Heading6Char"/>
+    <w:uiPriority w:val="9"/>
+    <w:semiHidden/>
+    <w:unhideWhenUsed/>
+    <w:qFormat/>
+    <w:rsid w:val="00841C87"/>
+    <w:pPr>
+      <w:keepNext/>
+      <w:keepLines/>
+      <w:spacing w:before="40" w:after="0"/>
+      <w:outlineLvl w:val="5"/>
+    </w:pPr>
+    <w:rPr>
+      <w:rFonts w:asciiTheme="majorHAnsi" w:eastAsiaTheme="majorEastAsia" w:hAnsiTheme="majorHAnsi" w:cstheme="majorBidi"/>
+      <w:color w:val="1F4D78" w:themeColor="accent1" w:themeShade="7F"/>
+    </w:rPr>
+  </w:style>
+  <w:style w:type="paragraph" w:styleId="Heading7">
+    <w:name w:val="heading 7"/>
+    <w:basedOn w:val="Normal"/>
+    <w:next w:val="Normal"/>
+    <w:link w:val="Heading7Char"/>
+    <w:uiPriority w:val="9"/>
+    <w:semiHidden/>
+    <w:unhideWhenUsed/>
+    <w:qFormat/>
+    <w:rsid w:val="00841C87"/>
+    <w:pPr>
+      <w:keepNext/>
+      <w:keepLines/>
+      <w:spacing w:before="40" w:after="0"/>
+      <w:outlineLvl w:val="6"/>
+    </w:pPr>
+    <w:rPr>
+      <w:rFonts w:asciiTheme="majorHAnsi" w:eastAsiaTheme="majorEastAsia" w:hAnsiTheme="majorHAnsi" w:cstheme="majorBidi"/>
+      <w:i/>
+      <w:iCs/>
+      <w:color w:val="1F4D78" w:themeColor="accent1" w:themeShade="7F"/>
+    </w:rPr>
+  </w:style>
+  <w:style w:type="paragraph" w:styleId="Heading8">
+    <w:name w:val="heading 8"/>
+    <w:basedOn w:val="Normal"/>
+    <w:next w:val="Normal"/>
+    <w:link w:val="Heading8Char"/>
+    <w:uiPriority w:val="9"/>
+    <w:semiHidden/>
+    <w:unhideWhenUsed/>
+    <w:qFormat/>
+    <w:rsid w:val="00841C87"/>
+    <w:pPr>
+      <w:keepNext/>
+      <w:keepLines/>
+      <w:spacing w:before="40" w:after="0"/>
+      <w:outlineLvl w:val="7"/>
+    </w:pPr>
+    <w:rPr>
+      <w:rFonts w:asciiTheme="majorHAnsi" w:eastAsiaTheme="majorEastAsia" w:hAnsiTheme="majorHAnsi" w:cstheme="majorBidi"/>
+      <w:color w:val="272727" w:themeColor="text1" w:themeTint="D8"/>
+      <w:sz w:val="21"/>
+      <w:szCs w:val="21"/>
+    </w:rPr>
+  </w:style>
+  <w:style w:type="paragraph" w:styleId="Heading9">
+    <w:name w:val="heading 9"/>
+    <w:basedOn w:val="Normal"/>
+    <w:next w:val="Normal"/>
+    <w:link w:val="Heading9Char"/>
+    <w:uiPriority w:val="9"/>
+    <w:semiHidden/>
+    <w:unhideWhenUsed/>
+    <w:qFormat/>
+    <w:rsid w:val="00841C87"/>
+    <w:pPr>
+      <w:keepNext/>
+      <w:keepLines/>
+      <w:spacing w:before="40" w:after="0"/>
+      <w:outlineLvl w:val="8"/>
+    </w:pPr>
+    <w:rPr>
+      <w:rFonts w:asciiTheme="majorHAnsi" w:eastAsiaTheme="majorEastAsia" w:hAnsiTheme="majorHAnsi" w:cstheme="majorBidi"/>
+      <w:i/>
+      <w:iCs/>
+      <w:color w:val="272727" w:themeColor="text1" w:themeTint="D8"/>
+      <w:sz w:val="21"/>
+      <w:szCs w:val="21"/>
+    </w:rPr>
+  </w:style>
   <w:style w:type="character" w:default="1" w:styleId="DefaultParagraphFont">
     <w:name w:val="Default Paragraph Font"/>
     <w:uiPriority w:val="1"/>
@@ -1169,6 +1372,205 @@
       <w:ind w:left="720"/>
       <w:contextualSpacing/>
     </w:pPr>
+  </w:style>
+  <w:style w:type="character" w:customStyle="1" w:styleId="Heading1Char">
+    <w:name w:val="Heading 1 Char"/>
+    <w:basedOn w:val="DefaultParagraphFont"/>
+    <w:link w:val="Heading1"/>
+    <w:uiPriority w:val="9"/>
+    <w:rsid w:val="00841C87"/>
+    <w:rPr>
+      <w:rFonts w:asciiTheme="majorHAnsi" w:eastAsiaTheme="majorEastAsia" w:hAnsiTheme="majorHAnsi" w:cstheme="majorBidi"/>
+      <w:color w:val="2E74B5" w:themeColor="accent1" w:themeShade="BF"/>
+      <w:sz w:val="32"/>
+      <w:szCs w:val="32"/>
+      <w:lang w:val="en-GB"/>
+    </w:rPr>
+  </w:style>
+  <w:style w:type="character" w:customStyle="1" w:styleId="Heading2Char">
+    <w:name w:val="Heading 2 Char"/>
+    <w:basedOn w:val="DefaultParagraphFont"/>
+    <w:link w:val="Heading2"/>
+    <w:uiPriority w:val="9"/>
+    <w:semiHidden/>
+    <w:rsid w:val="00841C87"/>
+    <w:rPr>
+      <w:rFonts w:asciiTheme="majorHAnsi" w:eastAsiaTheme="majorEastAsia" w:hAnsiTheme="majorHAnsi" w:cstheme="majorBidi"/>
+      <w:color w:val="2E74B5" w:themeColor="accent1" w:themeShade="BF"/>
+      <w:sz w:val="26"/>
+      <w:szCs w:val="26"/>
+      <w:lang w:val="en-GB"/>
+    </w:rPr>
+  </w:style>
+  <w:style w:type="character" w:customStyle="1" w:styleId="Heading3Char">
+    <w:name w:val="Heading 3 Char"/>
+    <w:basedOn w:val="DefaultParagraphFont"/>
+    <w:link w:val="Heading3"/>
+    <w:uiPriority w:val="9"/>
+    <w:semiHidden/>
+    <w:rsid w:val="00841C87"/>
+    <w:rPr>
+      <w:rFonts w:asciiTheme="majorHAnsi" w:eastAsiaTheme="majorEastAsia" w:hAnsiTheme="majorHAnsi" w:cstheme="majorBidi"/>
+      <w:color w:val="1F4D78" w:themeColor="accent1" w:themeShade="7F"/>
+      <w:sz w:val="24"/>
+      <w:szCs w:val="24"/>
+      <w:lang w:val="en-GB"/>
+    </w:rPr>
+  </w:style>
+  <w:style w:type="character" w:customStyle="1" w:styleId="Heading4Char">
+    <w:name w:val="Heading 4 Char"/>
+    <w:basedOn w:val="DefaultParagraphFont"/>
+    <w:link w:val="Heading4"/>
+    <w:uiPriority w:val="9"/>
+    <w:semiHidden/>
+    <w:rsid w:val="00841C87"/>
+    <w:rPr>
+      <w:rFonts w:asciiTheme="majorHAnsi" w:eastAsiaTheme="majorEastAsia" w:hAnsiTheme="majorHAnsi" w:cstheme="majorBidi"/>
+      <w:i/>
+      <w:iCs/>
+      <w:color w:val="2E74B5" w:themeColor="accent1" w:themeShade="BF"/>
+      <w:lang w:val="en-GB"/>
+    </w:rPr>
+  </w:style>
+  <w:style w:type="character" w:customStyle="1" w:styleId="Heading5Char">
+    <w:name w:val="Heading 5 Char"/>
+    <w:basedOn w:val="DefaultParagraphFont"/>
+    <w:link w:val="Heading5"/>
+    <w:uiPriority w:val="9"/>
+    <w:semiHidden/>
+    <w:rsid w:val="00841C87"/>
+    <w:rPr>
+      <w:rFonts w:asciiTheme="majorHAnsi" w:eastAsiaTheme="majorEastAsia" w:hAnsiTheme="majorHAnsi" w:cstheme="majorBidi"/>
+      <w:color w:val="2E74B5" w:themeColor="accent1" w:themeShade="BF"/>
+      <w:lang w:val="en-GB"/>
+    </w:rPr>
+  </w:style>
+  <w:style w:type="character" w:customStyle="1" w:styleId="Heading6Char">
+    <w:name w:val="Heading 6 Char"/>
+    <w:basedOn w:val="DefaultParagraphFont"/>
+    <w:link w:val="Heading6"/>
+    <w:uiPriority w:val="9"/>
+    <w:semiHidden/>
+    <w:rsid w:val="00841C87"/>
+    <w:rPr>
+      <w:rFonts w:asciiTheme="majorHAnsi" w:eastAsiaTheme="majorEastAsia" w:hAnsiTheme="majorHAnsi" w:cstheme="majorBidi"/>
+      <w:color w:val="1F4D78" w:themeColor="accent1" w:themeShade="7F"/>
+      <w:lang w:val="en-GB"/>
+    </w:rPr>
+  </w:style>
+  <w:style w:type="character" w:customStyle="1" w:styleId="Heading7Char">
+    <w:name w:val="Heading 7 Char"/>
+    <w:basedOn w:val="DefaultParagraphFont"/>
+    <w:link w:val="Heading7"/>
+    <w:uiPriority w:val="9"/>
+    <w:semiHidden/>
+    <w:rsid w:val="00841C87"/>
+    <w:rPr>
+      <w:rFonts w:asciiTheme="majorHAnsi" w:eastAsiaTheme="majorEastAsia" w:hAnsiTheme="majorHAnsi" w:cstheme="majorBidi"/>
+      <w:i/>
+      <w:iCs/>
+      <w:color w:val="1F4D78" w:themeColor="accent1" w:themeShade="7F"/>
+      <w:lang w:val="en-GB"/>
+    </w:rPr>
+  </w:style>
+  <w:style w:type="character" w:customStyle="1" w:styleId="Heading8Char">
+    <w:name w:val="Heading 8 Char"/>
+    <w:basedOn w:val="DefaultParagraphFont"/>
+    <w:link w:val="Heading8"/>
+    <w:uiPriority w:val="9"/>
+    <w:semiHidden/>
+    <w:rsid w:val="00841C87"/>
+    <w:rPr>
+      <w:rFonts w:asciiTheme="majorHAnsi" w:eastAsiaTheme="majorEastAsia" w:hAnsiTheme="majorHAnsi" w:cstheme="majorBidi"/>
+      <w:color w:val="272727" w:themeColor="text1" w:themeTint="D8"/>
+      <w:sz w:val="21"/>
+      <w:szCs w:val="21"/>
+      <w:lang w:val="en-GB"/>
+    </w:rPr>
+  </w:style>
+  <w:style w:type="character" w:customStyle="1" w:styleId="Heading9Char">
+    <w:name w:val="Heading 9 Char"/>
+    <w:basedOn w:val="DefaultParagraphFont"/>
+    <w:link w:val="Heading9"/>
+    <w:uiPriority w:val="9"/>
+    <w:semiHidden/>
+    <w:rsid w:val="00841C87"/>
+    <w:rPr>
+      <w:rFonts w:asciiTheme="majorHAnsi" w:eastAsiaTheme="majorEastAsia" w:hAnsiTheme="majorHAnsi" w:cstheme="majorBidi"/>
+      <w:i/>
+      <w:iCs/>
+      <w:color w:val="272727" w:themeColor="text1" w:themeTint="D8"/>
+      <w:sz w:val="21"/>
+      <w:szCs w:val="21"/>
+      <w:lang w:val="en-GB"/>
+    </w:rPr>
+  </w:style>
+  <w:style w:type="paragraph" w:styleId="Title">
+    <w:name w:val="Title"/>
+    <w:basedOn w:val="Normal"/>
+    <w:next w:val="Normal"/>
+    <w:link w:val="TitleChar"/>
+    <w:uiPriority w:val="10"/>
+    <w:qFormat/>
+    <w:rsid w:val="00841C87"/>
+    <w:pPr>
+      <w:spacing w:after="0" w:line="240" w:lineRule="auto"/>
+      <w:contextualSpacing/>
+    </w:pPr>
+    <w:rPr>
+      <w:rFonts w:asciiTheme="majorHAnsi" w:eastAsiaTheme="majorEastAsia" w:hAnsiTheme="majorHAnsi" w:cstheme="majorBidi"/>
+      <w:spacing w:val="-10"/>
+      <w:kern w:val="28"/>
+      <w:sz w:val="56"/>
+      <w:szCs w:val="56"/>
+    </w:rPr>
+  </w:style>
+  <w:style w:type="character" w:customStyle="1" w:styleId="TitleChar">
+    <w:name w:val="Title Char"/>
+    <w:basedOn w:val="DefaultParagraphFont"/>
+    <w:link w:val="Title"/>
+    <w:uiPriority w:val="10"/>
+    <w:rsid w:val="00841C87"/>
+    <w:rPr>
+      <w:rFonts w:asciiTheme="majorHAnsi" w:eastAsiaTheme="majorEastAsia" w:hAnsiTheme="majorHAnsi" w:cstheme="majorBidi"/>
+      <w:spacing w:val="-10"/>
+      <w:kern w:val="28"/>
+      <w:sz w:val="56"/>
+      <w:szCs w:val="56"/>
+      <w:lang w:val="en-GB"/>
+    </w:rPr>
+  </w:style>
+  <w:style w:type="paragraph" w:styleId="Subtitle">
+    <w:name w:val="Subtitle"/>
+    <w:basedOn w:val="Normal"/>
+    <w:next w:val="Normal"/>
+    <w:link w:val="SubtitleChar"/>
+    <w:uiPriority w:val="11"/>
+    <w:qFormat/>
+    <w:rsid w:val="00841C87"/>
+    <w:pPr>
+      <w:numPr>
+        <w:ilvl w:val="1"/>
+      </w:numPr>
+    </w:pPr>
+    <w:rPr>
+      <w:rFonts w:eastAsiaTheme="minorEastAsia"/>
+      <w:color w:val="5A5A5A" w:themeColor="text1" w:themeTint="A5"/>
+      <w:spacing w:val="15"/>
+    </w:rPr>
+  </w:style>
+  <w:style w:type="character" w:customStyle="1" w:styleId="SubtitleChar">
+    <w:name w:val="Subtitle Char"/>
+    <w:basedOn w:val="DefaultParagraphFont"/>
+    <w:link w:val="Subtitle"/>
+    <w:uiPriority w:val="11"/>
+    <w:rsid w:val="00841C87"/>
+    <w:rPr>
+      <w:rFonts w:eastAsiaTheme="minorEastAsia"/>
+      <w:color w:val="5A5A5A" w:themeColor="text1" w:themeTint="A5"/>
+      <w:spacing w:val="15"/>
+      <w:lang w:val="en-GB"/>
+    </w:rPr>
   </w:style>
 </w:styles>
 </file>

</xml_diff>